<commit_message>
se agrega diagrama de arquitectura
</commit_message>
<xml_diff>
--- a/manuales/Procedimiento para crear recurso de AppService - Azure.docx
+++ b/manuales/Procedimiento para crear recurso de AppService - Azure.docx
@@ -3,14 +3,33 @@
 <w:document xmlns:wpc="http://schemas.microsoft.com/office/word/2010/wordprocessingCanvas" xmlns:cx="http://schemas.microsoft.com/office/drawing/2014/chartex" xmlns:cx1="http://schemas.microsoft.com/office/drawing/2015/9/8/chartex" xmlns:cx2="http://schemas.microsoft.com/office/drawing/2015/10/21/chartex" xmlns:cx3="http://schemas.microsoft.com/office/drawing/2016/5/9/chartex" xmlns:cx4="http://schemas.microsoft.com/office/drawing/2016/5/10/chartex" xmlns:cx5="http://schemas.microsoft.com/office/drawing/2016/5/11/chartex" xmlns:cx6="http://schemas.microsoft.com/office/drawing/2016/5/12/chartex" xmlns:cx7="http://schemas.microsoft.com/office/drawing/2016/5/13/chartex" xmlns:cx8="http://schemas.microsoft.com/office/drawing/2016/5/14/chartex" xmlns:mc="http://schemas.openxmlformats.org/markup-compatibility/2006" xmlns:aink="http://schemas.microsoft.com/office/drawing/2016/ink" xmlns:am3d="http://schemas.microsoft.com/office/drawing/2017/model3d" xmlns:o="urn:schemas-microsoft-com:office:office" xmlns:r="http://schemas.openxmlformats.org/officeDocument/2006/relationships" xmlns:m="http://schemas.openxmlformats.org/officeDocument/2006/math" xmlns:v="urn:schemas-microsoft-com:vml" xmlns:wp14="http://schemas.microsoft.com/office/word/2010/wordprocessingDrawing" xmlns:wp="http://schemas.openxmlformats.org/drawingml/2006/wordprocessingDrawing" xmlns:w10="urn:schemas-microsoft-com:office:word" xmlns:w="http://schemas.openxmlformats.org/wordprocessingml/2006/main" xmlns:w14="http://schemas.microsoft.com/office/word/2010/wordml" xmlns:w15="http://schemas.microsoft.com/office/word/2012/wordml" xmlns:w16cex="http://schemas.microsoft.com/office/word/2018/wordml/cex" xmlns:w16cid="http://schemas.microsoft.com/office/word/2016/wordml/cid" xmlns:w16="http://schemas.microsoft.com/office/word/2018/wordml" xmlns:w16se="http://schemas.microsoft.com/office/word/2015/wordml/symex" xmlns:wpg="http://schemas.microsoft.com/office/word/2010/wordprocessingGroup" xmlns:wpi="http://schemas.microsoft.com/office/word/2010/wordprocessingInk" xmlns:wne="http://schemas.microsoft.com/office/word/2006/wordml" xmlns:wps="http://schemas.microsoft.com/office/word/2010/wordprocessingShape" mc:Ignorable="w14 w15 w16se w16cid w16 w16cex wp14">
   <w:body>
     <w:p>
+      <w:pPr>
+        <w:jc w:val="both"/>
+      </w:pPr>
+      <w:r>
+        <w:t xml:space="preserve">Para este proyecto se creará el servicio de </w:t>
+      </w:r>
+      <w:r>
+        <w:t xml:space="preserve">App </w:t>
+      </w:r>
+      <w:proofErr w:type="spellStart"/>
+      <w:r>
+        <w:t>Service</w:t>
+      </w:r>
+      <w:proofErr w:type="spellEnd"/>
+      <w:r>
+        <w:t>, el cual me va a permitir exponer un servicio mediante API los cuales serán usados para la capa de servicios y la parte front</w:t>
+      </w:r>
+    </w:p>
+    <w:p>
       <w:r>
         <w:rPr>
           <w:noProof/>
         </w:rPr>
         <w:drawing>
-          <wp:inline distT="0" distB="0" distL="0" distR="0" wp14:anchorId="09C101F6" wp14:editId="2B6FDCFE">
+          <wp:inline distT="0" distB="0" distL="0" distR="0" wp14:anchorId="09C101F6" wp14:editId="3B14883C">
             <wp:extent cx="5400040" cy="1590675"/>
-            <wp:effectExtent l="0" t="0" r="0" b="9525"/>
+            <wp:effectExtent l="19050" t="19050" r="10160" b="28575"/>
             <wp:docPr id="1" name="Imagen 1"/>
             <wp:cNvGraphicFramePr>
               <a:graphicFrameLocks xmlns:a="http://schemas.openxmlformats.org/drawingml/2006/main" noChangeAspect="1"/>
@@ -25,7 +44,7 @@
                     </pic:cNvPicPr>
                   </pic:nvPicPr>
                   <pic:blipFill>
-                    <a:blip r:embed="rId4" cstate="print">
+                    <a:blip r:embed="rId6" cstate="print">
                       <a:extLst>
                         <a:ext uri="{28A0092B-C50C-407E-A947-70E740481C1C}">
                           <a14:useLocalDpi xmlns:a14="http://schemas.microsoft.com/office/drawing/2010/main" val="0"/>
@@ -47,7 +66,9 @@
                     </a:prstGeom>
                     <a:noFill/>
                     <a:ln>
-                      <a:noFill/>
+                      <a:solidFill>
+                        <a:schemeClr val="accent1"/>
+                      </a:solidFill>
                     </a:ln>
                   </pic:spPr>
                 </pic:pic>
@@ -57,15 +78,46 @@
         </w:drawing>
       </w:r>
     </w:p>
+    <w:p/>
+    <w:p>
+      <w:pPr>
+        <w:jc w:val="both"/>
+      </w:pPr>
+      <w:r>
+        <w:t xml:space="preserve">Al seleccionar el tipo App </w:t>
+      </w:r>
+      <w:proofErr w:type="spellStart"/>
+      <w:r>
+        <w:t>Service</w:t>
+      </w:r>
+      <w:proofErr w:type="spellEnd"/>
+      <w:r>
+        <w:t xml:space="preserve"> nos pedirá cierta información, es recomendable tener </w:t>
+      </w:r>
+      <w:r>
+        <w:t>nuestros grupos</w:t>
+      </w:r>
+      <w:r>
+        <w:t xml:space="preserve"> de recursos bien definidos, el nombre de la instancia nos servirá como </w:t>
+      </w:r>
+      <w:proofErr w:type="spellStart"/>
+      <w:r>
+        <w:t>url</w:t>
+      </w:r>
+      <w:proofErr w:type="spellEnd"/>
+      <w:r>
+        <w:t xml:space="preserve"> de acceso para consumir nuestro servicio, adicional a ello se escoge el entorno de ejecución, que en este caso es .NET Core 3.1</w:t>
+      </w:r>
+    </w:p>
     <w:p>
       <w:r>
         <w:rPr>
           <w:noProof/>
         </w:rPr>
         <w:drawing>
-          <wp:inline distT="0" distB="0" distL="0" distR="0" wp14:anchorId="20C69C33" wp14:editId="2B9625B7">
+          <wp:inline distT="0" distB="0" distL="0" distR="0" wp14:anchorId="20C69C33" wp14:editId="4586DF52">
             <wp:extent cx="5391150" cy="5324475"/>
-            <wp:effectExtent l="0" t="0" r="0" b="9525"/>
+            <wp:effectExtent l="19050" t="19050" r="19050" b="28575"/>
             <wp:docPr id="3" name="Imagen 3"/>
             <wp:cNvGraphicFramePr>
               <a:graphicFrameLocks xmlns:a="http://schemas.openxmlformats.org/drawingml/2006/main" noChangeAspect="1"/>
@@ -80,7 +132,7 @@
                     </pic:cNvPicPr>
                   </pic:nvPicPr>
                   <pic:blipFill>
-                    <a:blip r:embed="rId5">
+                    <a:blip r:embed="rId7">
                       <a:extLst>
                         <a:ext uri="{28A0092B-C50C-407E-A947-70E740481C1C}">
                           <a14:useLocalDpi xmlns:a14="http://schemas.microsoft.com/office/drawing/2010/main" val="0"/>
@@ -102,7 +154,9 @@
                     </a:prstGeom>
                     <a:noFill/>
                     <a:ln>
-                      <a:noFill/>
+                      <a:solidFill>
+                        <a:schemeClr val="accent1"/>
+                      </a:solidFill>
                     </a:ln>
                   </pic:spPr>
                 </pic:pic>
@@ -112,17 +166,49 @@
         </w:drawing>
       </w:r>
     </w:p>
+    <w:p>
+      <w:pPr>
+        <w:jc w:val="both"/>
+      </w:pPr>
+      <w:r>
+        <w:lastRenderedPageBreak/>
+        <w:t xml:space="preserve">Este procedimiento se debe ejecutar dos veces, ya que como se mencionó serán dos las aplicaciones desplegadas como app </w:t>
+      </w:r>
+      <w:proofErr w:type="spellStart"/>
+      <w:r>
+        <w:t>services</w:t>
+      </w:r>
+      <w:proofErr w:type="spellEnd"/>
+      <w:r>
+        <w:t xml:space="preserve">, para esta aplicación estamos ingresando el nombre de </w:t>
+      </w:r>
+      <w:proofErr w:type="spellStart"/>
+      <w:r>
+        <w:t>pachacutec-ie-</w:t>
+      </w:r>
+      <w:proofErr w:type="gramStart"/>
+      <w:r>
+        <w:t>service</w:t>
+      </w:r>
+      <w:proofErr w:type="spellEnd"/>
+      <w:r>
+        <w:t>(</w:t>
+      </w:r>
+      <w:proofErr w:type="gramEnd"/>
+      <w:r>
+        <w:t>capa de servicios)</w:t>
+      </w:r>
+    </w:p>
     <w:p/>
     <w:p>
       <w:r>
         <w:rPr>
           <w:noProof/>
         </w:rPr>
-        <w:lastRenderedPageBreak/>
         <w:drawing>
-          <wp:inline distT="0" distB="0" distL="0" distR="0" wp14:anchorId="7AA0633E" wp14:editId="4C51620D">
+          <wp:inline distT="0" distB="0" distL="0" distR="0" wp14:anchorId="7AA0633E" wp14:editId="6DEBFFFB">
             <wp:extent cx="5400040" cy="6151880"/>
-            <wp:effectExtent l="0" t="0" r="0" b="1270"/>
+            <wp:effectExtent l="19050" t="19050" r="10160" b="20320"/>
             <wp:docPr id="2" name="Imagen 2"/>
             <wp:cNvGraphicFramePr>
               <a:graphicFrameLocks xmlns:a="http://schemas.openxmlformats.org/drawingml/2006/main" noChangeAspect="1"/>
@@ -135,7 +221,7 @@
                     <pic:cNvPicPr/>
                   </pic:nvPicPr>
                   <pic:blipFill>
-                    <a:blip r:embed="rId6"/>
+                    <a:blip r:embed="rId8"/>
                     <a:stretch>
                       <a:fillRect/>
                     </a:stretch>
@@ -148,6 +234,11 @@
                     <a:prstGeom prst="rect">
                       <a:avLst/>
                     </a:prstGeom>
+                    <a:ln>
+                      <a:solidFill>
+                        <a:schemeClr val="accent1"/>
+                      </a:solidFill>
+                    </a:ln>
                   </pic:spPr>
                 </pic:pic>
               </a:graphicData>
@@ -155,6 +246,393 @@
           </wp:inline>
         </w:drawing>
       </w:r>
+    </w:p>
+    <w:p>
+      <w:r>
+        <w:t xml:space="preserve">Para modos prácticos, en esta presentación se mostrará la configuración a seguir para poder desplegar la aplicación de tipo </w:t>
+      </w:r>
+      <w:proofErr w:type="spellStart"/>
+      <w:r>
+        <w:t>service</w:t>
+      </w:r>
+      <w:proofErr w:type="spellEnd"/>
+    </w:p>
+    <w:p>
+      <w:pPr>
+        <w:jc w:val="center"/>
+      </w:pPr>
+      <w:r>
+        <w:rPr>
+          <w:noProof/>
+        </w:rPr>
+        <w:lastRenderedPageBreak/>
+        <w:drawing>
+          <wp:inline distT="0" distB="0" distL="0" distR="0" wp14:anchorId="2A3E4870" wp14:editId="790DF45D">
+            <wp:extent cx="4990962" cy="1745955"/>
+            <wp:effectExtent l="19050" t="19050" r="19685" b="26035"/>
+            <wp:docPr id="4" name="Imagen 4"/>
+            <wp:cNvGraphicFramePr>
+              <a:graphicFrameLocks xmlns:a="http://schemas.openxmlformats.org/drawingml/2006/main" noChangeAspect="1"/>
+            </wp:cNvGraphicFramePr>
+            <a:graphic xmlns:a="http://schemas.openxmlformats.org/drawingml/2006/main">
+              <a:graphicData uri="http://schemas.openxmlformats.org/drawingml/2006/picture">
+                <pic:pic xmlns:pic="http://schemas.openxmlformats.org/drawingml/2006/picture">
+                  <pic:nvPicPr>
+                    <pic:cNvPr id="0" name="Picture 1"/>
+                    <pic:cNvPicPr>
+                      <a:picLocks noChangeAspect="1" noChangeArrowheads="1"/>
+                    </pic:cNvPicPr>
+                  </pic:nvPicPr>
+                  <pic:blipFill>
+                    <a:blip r:embed="rId9" cstate="print">
+                      <a:extLst>
+                        <a:ext uri="{28A0092B-C50C-407E-A947-70E740481C1C}">
+                          <a14:useLocalDpi xmlns:a14="http://schemas.microsoft.com/office/drawing/2010/main" val="0"/>
+                        </a:ext>
+                      </a:extLst>
+                    </a:blip>
+                    <a:srcRect/>
+                    <a:stretch>
+                      <a:fillRect/>
+                    </a:stretch>
+                  </pic:blipFill>
+                  <pic:spPr bwMode="auto">
+                    <a:xfrm>
+                      <a:off x="0" y="0"/>
+                      <a:ext cx="5043350" cy="1764282"/>
+                    </a:xfrm>
+                    <a:prstGeom prst="rect">
+                      <a:avLst/>
+                    </a:prstGeom>
+                    <a:noFill/>
+                    <a:ln>
+                      <a:solidFill>
+                        <a:schemeClr val="accent1"/>
+                      </a:solidFill>
+                    </a:ln>
+                  </pic:spPr>
+                </pic:pic>
+              </a:graphicData>
+            </a:graphic>
+          </wp:inline>
+        </w:drawing>
+      </w:r>
+    </w:p>
+    <w:p>
+      <w:r>
+        <w:t xml:space="preserve">Al ser la primera vez que vamos a desplegar nos aparecerá directamente la </w:t>
+      </w:r>
+      <w:proofErr w:type="gramStart"/>
+      <w:r>
+        <w:t>opción nuevo</w:t>
+      </w:r>
+      <w:proofErr w:type="gramEnd"/>
+      <w:r>
+        <w:t xml:space="preserve"> y seleccionar Azure</w:t>
+      </w:r>
+    </w:p>
+    <w:p>
+      <w:pPr>
+        <w:jc w:val="center"/>
+      </w:pPr>
+      <w:r>
+        <w:rPr>
+          <w:noProof/>
+        </w:rPr>
+        <w:drawing>
+          <wp:inline distT="0" distB="0" distL="0" distR="0" wp14:anchorId="717EC63A" wp14:editId="47A03F13">
+            <wp:extent cx="4085117" cy="2842865"/>
+            <wp:effectExtent l="19050" t="19050" r="10795" b="15240"/>
+            <wp:docPr id="5" name="Imagen 5"/>
+            <wp:cNvGraphicFramePr>
+              <a:graphicFrameLocks xmlns:a="http://schemas.openxmlformats.org/drawingml/2006/main" noChangeAspect="1"/>
+            </wp:cNvGraphicFramePr>
+            <a:graphic xmlns:a="http://schemas.openxmlformats.org/drawingml/2006/main">
+              <a:graphicData uri="http://schemas.openxmlformats.org/drawingml/2006/picture">
+                <pic:pic xmlns:pic="http://schemas.openxmlformats.org/drawingml/2006/picture">
+                  <pic:nvPicPr>
+                    <pic:cNvPr id="1" name=""/>
+                    <pic:cNvPicPr/>
+                  </pic:nvPicPr>
+                  <pic:blipFill>
+                    <a:blip r:embed="rId10"/>
+                    <a:stretch>
+                      <a:fillRect/>
+                    </a:stretch>
+                  </pic:blipFill>
+                  <pic:spPr>
+                    <a:xfrm>
+                      <a:off x="0" y="0"/>
+                      <a:ext cx="4124520" cy="2870286"/>
+                    </a:xfrm>
+                    <a:prstGeom prst="rect">
+                      <a:avLst/>
+                    </a:prstGeom>
+                    <a:ln>
+                      <a:solidFill>
+                        <a:schemeClr val="accent1"/>
+                      </a:solidFill>
+                    </a:ln>
+                  </pic:spPr>
+                </pic:pic>
+              </a:graphicData>
+            </a:graphic>
+          </wp:inline>
+        </w:drawing>
+      </w:r>
+    </w:p>
+    <w:p>
+      <w:r>
+        <w:t xml:space="preserve">Luego debemos seleccionar el destino en nuestro caso es de tipo App </w:t>
+      </w:r>
+      <w:proofErr w:type="spellStart"/>
+      <w:proofErr w:type="gramStart"/>
+      <w:r>
+        <w:t>Service</w:t>
+      </w:r>
+      <w:proofErr w:type="spellEnd"/>
+      <w:r>
+        <w:t>(</w:t>
+      </w:r>
+      <w:proofErr w:type="gramEnd"/>
+      <w:r>
+        <w:t>Windows)</w:t>
+      </w:r>
+    </w:p>
+    <w:p>
+      <w:pPr>
+        <w:jc w:val="center"/>
+      </w:pPr>
+      <w:r>
+        <w:rPr>
+          <w:noProof/>
+        </w:rPr>
+        <w:drawing>
+          <wp:inline distT="0" distB="0" distL="0" distR="0" wp14:anchorId="7F4932CA" wp14:editId="68995DB2">
+            <wp:extent cx="4497572" cy="3081240"/>
+            <wp:effectExtent l="19050" t="19050" r="17780" b="24130"/>
+            <wp:docPr id="6" name="Imagen 6"/>
+            <wp:cNvGraphicFramePr>
+              <a:graphicFrameLocks xmlns:a="http://schemas.openxmlformats.org/drawingml/2006/main" noChangeAspect="1"/>
+            </wp:cNvGraphicFramePr>
+            <a:graphic xmlns:a="http://schemas.openxmlformats.org/drawingml/2006/main">
+              <a:graphicData uri="http://schemas.openxmlformats.org/drawingml/2006/picture">
+                <pic:pic xmlns:pic="http://schemas.openxmlformats.org/drawingml/2006/picture">
+                  <pic:nvPicPr>
+                    <pic:cNvPr id="1" name=""/>
+                    <pic:cNvPicPr/>
+                  </pic:nvPicPr>
+                  <pic:blipFill>
+                    <a:blip r:embed="rId11"/>
+                    <a:stretch>
+                      <a:fillRect/>
+                    </a:stretch>
+                  </pic:blipFill>
+                  <pic:spPr>
+                    <a:xfrm>
+                      <a:off x="0" y="0"/>
+                      <a:ext cx="4528495" cy="3102425"/>
+                    </a:xfrm>
+                    <a:prstGeom prst="rect">
+                      <a:avLst/>
+                    </a:prstGeom>
+                    <a:ln>
+                      <a:solidFill>
+                        <a:schemeClr val="accent1"/>
+                      </a:solidFill>
+                    </a:ln>
+                  </pic:spPr>
+                </pic:pic>
+              </a:graphicData>
+            </a:graphic>
+          </wp:inline>
+        </w:drawing>
+      </w:r>
+    </w:p>
+    <w:p>
+      <w:r>
+        <w:lastRenderedPageBreak/>
+        <w:t>Seleccionar nuestra suscripción y recurso donde estará nuestra aplicación</w:t>
+      </w:r>
+    </w:p>
+    <w:p>
+      <w:pPr>
+        <w:jc w:val="center"/>
+      </w:pPr>
+      <w:r>
+        <w:rPr>
+          <w:noProof/>
+        </w:rPr>
+        <w:drawing>
+          <wp:inline distT="0" distB="0" distL="0" distR="0" wp14:anchorId="52648307" wp14:editId="0247C50A">
+            <wp:extent cx="5400040" cy="3755390"/>
+            <wp:effectExtent l="19050" t="19050" r="10160" b="16510"/>
+            <wp:docPr id="7" name="Imagen 7"/>
+            <wp:cNvGraphicFramePr>
+              <a:graphicFrameLocks xmlns:a="http://schemas.openxmlformats.org/drawingml/2006/main" noChangeAspect="1"/>
+            </wp:cNvGraphicFramePr>
+            <a:graphic xmlns:a="http://schemas.openxmlformats.org/drawingml/2006/main">
+              <a:graphicData uri="http://schemas.openxmlformats.org/drawingml/2006/picture">
+                <pic:pic xmlns:pic="http://schemas.openxmlformats.org/drawingml/2006/picture">
+                  <pic:nvPicPr>
+                    <pic:cNvPr id="1" name=""/>
+                    <pic:cNvPicPr/>
+                  </pic:nvPicPr>
+                  <pic:blipFill>
+                    <a:blip r:embed="rId12"/>
+                    <a:stretch>
+                      <a:fillRect/>
+                    </a:stretch>
+                  </pic:blipFill>
+                  <pic:spPr>
+                    <a:xfrm>
+                      <a:off x="0" y="0"/>
+                      <a:ext cx="5400040" cy="3755390"/>
+                    </a:xfrm>
+                    <a:prstGeom prst="rect">
+                      <a:avLst/>
+                    </a:prstGeom>
+                    <a:ln>
+                      <a:solidFill>
+                        <a:schemeClr val="accent1"/>
+                      </a:solidFill>
+                    </a:ln>
+                  </pic:spPr>
+                </pic:pic>
+              </a:graphicData>
+            </a:graphic>
+          </wp:inline>
+        </w:drawing>
+      </w:r>
+    </w:p>
+    <w:p>
+      <w:r>
+        <w:t>Una vez realizado, se habilitará la opción para publicar</w:t>
+      </w:r>
+    </w:p>
+    <w:p>
+      <w:r>
+        <w:rPr>
+          <w:noProof/>
+        </w:rPr>
+        <w:drawing>
+          <wp:inline distT="0" distB="0" distL="0" distR="0" wp14:anchorId="7F115CEC" wp14:editId="28E55089">
+            <wp:extent cx="5400040" cy="1774825"/>
+            <wp:effectExtent l="19050" t="19050" r="10160" b="15875"/>
+            <wp:docPr id="8" name="Imagen 8"/>
+            <wp:cNvGraphicFramePr>
+              <a:graphicFrameLocks xmlns:a="http://schemas.openxmlformats.org/drawingml/2006/main" noChangeAspect="1"/>
+            </wp:cNvGraphicFramePr>
+            <a:graphic xmlns:a="http://schemas.openxmlformats.org/drawingml/2006/main">
+              <a:graphicData uri="http://schemas.openxmlformats.org/drawingml/2006/picture">
+                <pic:pic xmlns:pic="http://schemas.openxmlformats.org/drawingml/2006/picture">
+                  <pic:nvPicPr>
+                    <pic:cNvPr id="0" name="Picture 2"/>
+                    <pic:cNvPicPr>
+                      <a:picLocks noChangeAspect="1" noChangeArrowheads="1"/>
+                    </pic:cNvPicPr>
+                  </pic:nvPicPr>
+                  <pic:blipFill>
+                    <a:blip r:embed="rId13">
+                      <a:extLst>
+                        <a:ext uri="{28A0092B-C50C-407E-A947-70E740481C1C}">
+                          <a14:useLocalDpi xmlns:a14="http://schemas.microsoft.com/office/drawing/2010/main" val="0"/>
+                        </a:ext>
+                      </a:extLst>
+                    </a:blip>
+                    <a:srcRect/>
+                    <a:stretch>
+                      <a:fillRect/>
+                    </a:stretch>
+                  </pic:blipFill>
+                  <pic:spPr bwMode="auto">
+                    <a:xfrm>
+                      <a:off x="0" y="0"/>
+                      <a:ext cx="5400040" cy="1774825"/>
+                    </a:xfrm>
+                    <a:prstGeom prst="rect">
+                      <a:avLst/>
+                    </a:prstGeom>
+                    <a:noFill/>
+                    <a:ln>
+                      <a:solidFill>
+                        <a:schemeClr val="accent1"/>
+                      </a:solidFill>
+                    </a:ln>
+                  </pic:spPr>
+                </pic:pic>
+              </a:graphicData>
+            </a:graphic>
+          </wp:inline>
+        </w:drawing>
+      </w:r>
+    </w:p>
+    <w:p>
+      <w:r>
+        <w:lastRenderedPageBreak/>
+        <w:t xml:space="preserve">Cuando finalizar se debe visualizar un mensaje de publicación exitosa dentro de la consola de visual </w:t>
+      </w:r>
+      <w:proofErr w:type="spellStart"/>
+      <w:r>
+        <w:t>studio</w:t>
+      </w:r>
+      <w:proofErr w:type="spellEnd"/>
+      <w:r>
+        <w:rPr>
+          <w:noProof/>
+        </w:rPr>
+        <w:t xml:space="preserve"> </w:t>
+      </w:r>
+      <w:r>
+        <w:rPr>
+          <w:noProof/>
+        </w:rPr>
+        <w:drawing>
+          <wp:inline distT="0" distB="0" distL="0" distR="0" wp14:anchorId="0D2ACAA3" wp14:editId="08A09D26">
+            <wp:extent cx="5400040" cy="5393055"/>
+            <wp:effectExtent l="19050" t="19050" r="10160" b="17145"/>
+            <wp:docPr id="9" name="Imagen 9"/>
+            <wp:cNvGraphicFramePr>
+              <a:graphicFrameLocks xmlns:a="http://schemas.openxmlformats.org/drawingml/2006/main" noChangeAspect="1"/>
+            </wp:cNvGraphicFramePr>
+            <a:graphic xmlns:a="http://schemas.openxmlformats.org/drawingml/2006/main">
+              <a:graphicData uri="http://schemas.openxmlformats.org/drawingml/2006/picture">
+                <pic:pic xmlns:pic="http://schemas.openxmlformats.org/drawingml/2006/picture">
+                  <pic:nvPicPr>
+                    <pic:cNvPr id="1" name=""/>
+                    <pic:cNvPicPr/>
+                  </pic:nvPicPr>
+                  <pic:blipFill>
+                    <a:blip r:embed="rId14"/>
+                    <a:stretch>
+                      <a:fillRect/>
+                    </a:stretch>
+                  </pic:blipFill>
+                  <pic:spPr>
+                    <a:xfrm>
+                      <a:off x="0" y="0"/>
+                      <a:ext cx="5400040" cy="5393055"/>
+                    </a:xfrm>
+                    <a:prstGeom prst="rect">
+                      <a:avLst/>
+                    </a:prstGeom>
+                    <a:ln>
+                      <a:solidFill>
+                        <a:schemeClr val="accent1"/>
+                      </a:solidFill>
+                    </a:ln>
+                  </pic:spPr>
+                </pic:pic>
+              </a:graphicData>
+            </a:graphic>
+          </wp:inline>
+        </w:drawing>
+      </w:r>
+    </w:p>
+    <w:p>
+      <w:pPr>
+        <w:jc w:val="center"/>
+      </w:pPr>
     </w:p>
     <w:sectPr>
       <w:pgSz w:w="11906" w:h="16838"/>
@@ -164,6 +642,56 @@
     </w:sectPr>
   </w:body>
 </w:document>
+</file>
+
+<file path=word/endnotes.xml><?xml version="1.0" encoding="utf-8"?>
+<w:endnotes xmlns:wpc="http://schemas.microsoft.com/office/word/2010/wordprocessingCanvas" xmlns:cx="http://schemas.microsoft.com/office/drawing/2014/chartex" xmlns:cx1="http://schemas.microsoft.com/office/drawing/2015/9/8/chartex" xmlns:cx2="http://schemas.microsoft.com/office/drawing/2015/10/21/chartex" xmlns:cx3="http://schemas.microsoft.com/office/drawing/2016/5/9/chartex" xmlns:cx4="http://schemas.microsoft.com/office/drawing/2016/5/10/chartex" xmlns:cx5="http://schemas.microsoft.com/office/drawing/2016/5/11/chartex" xmlns:cx6="http://schemas.microsoft.com/office/drawing/2016/5/12/chartex" xmlns:cx7="http://schemas.microsoft.com/office/drawing/2016/5/13/chartex" xmlns:cx8="http://schemas.microsoft.com/office/drawing/2016/5/14/chartex" xmlns:mc="http://schemas.openxmlformats.org/markup-compatibility/2006" xmlns:aink="http://schemas.microsoft.com/office/drawing/2016/ink" xmlns:am3d="http://schemas.microsoft.com/office/drawing/2017/model3d" xmlns:o="urn:schemas-microsoft-com:office:office" xmlns:r="http://schemas.openxmlformats.org/officeDocument/2006/relationships" xmlns:m="http://schemas.openxmlformats.org/officeDocument/2006/math" xmlns:v="urn:schemas-microsoft-com:vml" xmlns:wp14="http://schemas.microsoft.com/office/word/2010/wordprocessingDrawing" xmlns:wp="http://schemas.openxmlformats.org/drawingml/2006/wordprocessingDrawing" xmlns:w10="urn:schemas-microsoft-com:office:word" xmlns:w="http://schemas.openxmlformats.org/wordprocessingml/2006/main" xmlns:w14="http://schemas.microsoft.com/office/word/2010/wordml" xmlns:w15="http://schemas.microsoft.com/office/word/2012/wordml" xmlns:w16cex="http://schemas.microsoft.com/office/word/2018/wordml/cex" xmlns:w16cid="http://schemas.microsoft.com/office/word/2016/wordml/cid" xmlns:w16="http://schemas.microsoft.com/office/word/2018/wordml" xmlns:w16se="http://schemas.microsoft.com/office/word/2015/wordml/symex" xmlns:wpg="http://schemas.microsoft.com/office/word/2010/wordprocessingGroup" xmlns:wpi="http://schemas.microsoft.com/office/word/2010/wordprocessingInk" xmlns:wne="http://schemas.microsoft.com/office/word/2006/wordml" xmlns:wps="http://schemas.microsoft.com/office/word/2010/wordprocessingShape" mc:Ignorable="w14 w15 w16se w16cid w16 w16cex wp14">
+  <w:endnote w:type="separator" w:id="-1">
+    <w:p>
+      <w:pPr>
+        <w:spacing w:after="0" w:line="240" w:lineRule="auto"/>
+      </w:pPr>
+      <w:r>
+        <w:separator/>
+      </w:r>
+    </w:p>
+  </w:endnote>
+  <w:endnote w:type="continuationSeparator" w:id="0">
+    <w:p>
+      <w:pPr>
+        <w:spacing w:after="0" w:line="240" w:lineRule="auto"/>
+      </w:pPr>
+      <w:r>
+        <w:continuationSeparator/>
+      </w:r>
+    </w:p>
+  </w:endnote>
+</w:endnotes>
+</file>
+
+<file path=word/footnotes.xml><?xml version="1.0" encoding="utf-8"?>
+<w:footnotes xmlns:wpc="http://schemas.microsoft.com/office/word/2010/wordprocessingCanvas" xmlns:cx="http://schemas.microsoft.com/office/drawing/2014/chartex" xmlns:cx1="http://schemas.microsoft.com/office/drawing/2015/9/8/chartex" xmlns:cx2="http://schemas.microsoft.com/office/drawing/2015/10/21/chartex" xmlns:cx3="http://schemas.microsoft.com/office/drawing/2016/5/9/chartex" xmlns:cx4="http://schemas.microsoft.com/office/drawing/2016/5/10/chartex" xmlns:cx5="http://schemas.microsoft.com/office/drawing/2016/5/11/chartex" xmlns:cx6="http://schemas.microsoft.com/office/drawing/2016/5/12/chartex" xmlns:cx7="http://schemas.microsoft.com/office/drawing/2016/5/13/chartex" xmlns:cx8="http://schemas.microsoft.com/office/drawing/2016/5/14/chartex" xmlns:mc="http://schemas.openxmlformats.org/markup-compatibility/2006" xmlns:aink="http://schemas.microsoft.com/office/drawing/2016/ink" xmlns:am3d="http://schemas.microsoft.com/office/drawing/2017/model3d" xmlns:o="urn:schemas-microsoft-com:office:office" xmlns:r="http://schemas.openxmlformats.org/officeDocument/2006/relationships" xmlns:m="http://schemas.openxmlformats.org/officeDocument/2006/math" xmlns:v="urn:schemas-microsoft-com:vml" xmlns:wp14="http://schemas.microsoft.com/office/word/2010/wordprocessingDrawing" xmlns:wp="http://schemas.openxmlformats.org/drawingml/2006/wordprocessingDrawing" xmlns:w10="urn:schemas-microsoft-com:office:word" xmlns:w="http://schemas.openxmlformats.org/wordprocessingml/2006/main" xmlns:w14="http://schemas.microsoft.com/office/word/2010/wordml" xmlns:w15="http://schemas.microsoft.com/office/word/2012/wordml" xmlns:w16cex="http://schemas.microsoft.com/office/word/2018/wordml/cex" xmlns:w16cid="http://schemas.microsoft.com/office/word/2016/wordml/cid" xmlns:w16="http://schemas.microsoft.com/office/word/2018/wordml" xmlns:w16se="http://schemas.microsoft.com/office/word/2015/wordml/symex" xmlns:wpg="http://schemas.microsoft.com/office/word/2010/wordprocessingGroup" xmlns:wpi="http://schemas.microsoft.com/office/word/2010/wordprocessingInk" xmlns:wne="http://schemas.microsoft.com/office/word/2006/wordml" xmlns:wps="http://schemas.microsoft.com/office/word/2010/wordprocessingShape" mc:Ignorable="w14 w15 w16se w16cid w16 w16cex wp14">
+  <w:footnote w:type="separator" w:id="-1">
+    <w:p>
+      <w:pPr>
+        <w:spacing w:after="0" w:line="240" w:lineRule="auto"/>
+      </w:pPr>
+      <w:r>
+        <w:separator/>
+      </w:r>
+    </w:p>
+  </w:footnote>
+  <w:footnote w:type="continuationSeparator" w:id="0">
+    <w:p>
+      <w:pPr>
+        <w:spacing w:after="0" w:line="240" w:lineRule="auto"/>
+      </w:pPr>
+      <w:r>
+        <w:continuationSeparator/>
+      </w:r>
+    </w:p>
+  </w:footnote>
+</w:footnotes>
 </file>
 
 <file path=word/styles.xml><?xml version="1.0" encoding="utf-8"?>
@@ -592,6 +1120,50 @@
     <w:semiHidden/>
     <w:unhideWhenUsed/>
   </w:style>
+  <w:style w:type="paragraph" w:styleId="Encabezado">
+    <w:name w:val="header"/>
+    <w:basedOn w:val="Normal"/>
+    <w:link w:val="EncabezadoCar"/>
+    <w:uiPriority w:val="99"/>
+    <w:unhideWhenUsed/>
+    <w:rsid w:val="00E7045F"/>
+    <w:pPr>
+      <w:tabs>
+        <w:tab w:val="center" w:pos="4252"/>
+        <w:tab w:val="right" w:pos="8504"/>
+      </w:tabs>
+      <w:spacing w:after="0" w:line="240" w:lineRule="auto"/>
+    </w:pPr>
+  </w:style>
+  <w:style w:type="character" w:customStyle="1" w:styleId="EncabezadoCar">
+    <w:name w:val="Encabezado Car"/>
+    <w:basedOn w:val="Fuentedeprrafopredeter"/>
+    <w:link w:val="Encabezado"/>
+    <w:uiPriority w:val="99"/>
+    <w:rsid w:val="00E7045F"/>
+  </w:style>
+  <w:style w:type="paragraph" w:styleId="Piedepgina">
+    <w:name w:val="footer"/>
+    <w:basedOn w:val="Normal"/>
+    <w:link w:val="PiedepginaCar"/>
+    <w:uiPriority w:val="99"/>
+    <w:unhideWhenUsed/>
+    <w:rsid w:val="00E7045F"/>
+    <w:pPr>
+      <w:tabs>
+        <w:tab w:val="center" w:pos="4252"/>
+        <w:tab w:val="right" w:pos="8504"/>
+      </w:tabs>
+      <w:spacing w:after="0" w:line="240" w:lineRule="auto"/>
+    </w:pPr>
+  </w:style>
+  <w:style w:type="character" w:customStyle="1" w:styleId="PiedepginaCar">
+    <w:name w:val="Pie de página Car"/>
+    <w:basedOn w:val="Fuentedeprrafopredeter"/>
+    <w:link w:val="Piedepgina"/>
+    <w:uiPriority w:val="99"/>
+    <w:rsid w:val="00E7045F"/>
+  </w:style>
 </w:styles>
 </file>
 

</xml_diff>